<commit_message>
Terminado el apartado de elementos de control
Se han añadido un par de capturas y se ha descrito el proceso de gestion
de los items de configuracion de la misma forma que en la practica 9 de
PSG del año pasado.
</commit_message>
<xml_diff>
--- a/Elementos de control.docx
+++ b/Elementos de control.docx
@@ -20,13 +20,7 @@
         <w:t>En este apartado enumeraremos los distintos elementos que definan la “baseline” y que estarán bajo la gestión de la configuración y como se va a gestionar la con</w:t>
       </w:r>
       <w:r>
-        <w:t xml:space="preserve">figuración de cada uno de ellos, entendiendo por “baseline” un especificación o producto revisado y aprobado </w:t>
-      </w:r>
-      <w:r>
-        <w:t>formalmente, que sirve como base para el desarrollo posterior</w:t>
-      </w:r>
-      <w:r>
-        <w:t>.</w:t>
+        <w:t>figuración de cada uno de ellos, entendiendo por “baseline” un especificación o producto revisado y aprobado formalmente, que sirve como base para el desarrollo posterior.</w:t>
       </w:r>
       <w:r>
         <w:t xml:space="preserve"> Dichos elementos se enumeran a continuación:</w:t>
@@ -618,14 +612,246 @@
     </w:p>
     <w:p>
       <w:r>
-        <w:t>Para definir la “baseline” hemos puestos todos los elementos de configuración en un documento Excel dividido en diferentes hojas dependiendo del tipo de elemento (Software, Hardware, Documento, etc.)</w:t>
-      </w:r>
-      <w:r>
-        <w:t xml:space="preserve"> indicado su versión y el estado en el que se encuentra cada elemento. Esto permite un fácil seguimiento de los mismos y una trazabilidad eficaz.</w:t>
+        <w:t xml:space="preserve">Para definir la “baseline” hemos puestos todos los elementos de configuración en un documento </w:t>
+      </w:r>
+      <w:r>
+        <w:t>Access</w:t>
+      </w:r>
+      <w:r>
+        <w:t xml:space="preserve"> dividido en diferentes </w:t>
+      </w:r>
+      <w:r>
+        <w:t>tablas</w:t>
+      </w:r>
+      <w:r>
+        <w:t xml:space="preserve"> dependiendo del tipo de elemento (Software, Hardware, Documento, etc.)</w:t>
+      </w:r>
+      <w:r>
+        <w:t xml:space="preserve"> indicado </w:t>
+      </w:r>
+      <w:r>
+        <w:t xml:space="preserve">las características que son necesarias para cada tipo de elemento. </w:t>
+      </w:r>
+    </w:p>
+    <w:p>
+      <w:r>
+        <w:t>Hemos creado un total de 7 tablas. A saber:</w:t>
+      </w:r>
+    </w:p>
+    <w:p>
+      <w:pPr>
+        <w:pStyle w:val="Prrafodelista"/>
+        <w:numPr>
+          <w:ilvl w:val="0"/>
+          <w:numId w:val="7"/>
+        </w:numPr>
+      </w:pPr>
+      <w:r>
+        <w:t>PC</w:t>
+      </w:r>
+    </w:p>
+    <w:p>
+      <w:pPr>
+        <w:pStyle w:val="Prrafodelista"/>
+        <w:numPr>
+          <w:ilvl w:val="0"/>
+          <w:numId w:val="7"/>
+        </w:numPr>
+      </w:pPr>
+      <w:r>
+        <w:t>Monitor</w:t>
+      </w:r>
+    </w:p>
+    <w:p>
+      <w:pPr>
+        <w:pStyle w:val="Prrafodelista"/>
+        <w:numPr>
+          <w:ilvl w:val="0"/>
+          <w:numId w:val="7"/>
+        </w:numPr>
+      </w:pPr>
+      <w:r>
+        <w:t>Torre</w:t>
+      </w:r>
+    </w:p>
+    <w:p>
+      <w:pPr>
+        <w:pStyle w:val="Prrafodelista"/>
+        <w:numPr>
+          <w:ilvl w:val="0"/>
+          <w:numId w:val="7"/>
+        </w:numPr>
+      </w:pPr>
+      <w:r>
+        <w:t>Sistema Operativo</w:t>
+      </w:r>
+    </w:p>
+    <w:p>
+      <w:pPr>
+        <w:pStyle w:val="Prrafodelista"/>
+        <w:numPr>
+          <w:ilvl w:val="0"/>
+          <w:numId w:val="7"/>
+        </w:numPr>
+      </w:pPr>
+      <w:r>
+        <w:t>Software</w:t>
+      </w:r>
+    </w:p>
+    <w:p>
+      <w:pPr>
+        <w:pStyle w:val="Prrafodelista"/>
+        <w:numPr>
+          <w:ilvl w:val="0"/>
+          <w:numId w:val="7"/>
+        </w:numPr>
+      </w:pPr>
+      <w:r>
+        <w:t>Licencias</w:t>
+      </w:r>
+    </w:p>
+    <w:p>
+      <w:pPr>
+        <w:pStyle w:val="Prrafodelista"/>
+        <w:numPr>
+          <w:ilvl w:val="0"/>
+          <w:numId w:val="7"/>
+        </w:numPr>
+      </w:pPr>
+      <w:r>
+        <w:t>Documentos</w:t>
+      </w:r>
+    </w:p>
+    <w:p>
+      <w:r>
+        <w:t>Para la tabla PC, por ejemplo, se indica su ID, la ID de la torre, la ID del monitor, su ubicación, su propietario, el uso que se le da, si es portátil o no, el ID del sistema operativo que tiene instalado y la fecha en la que expira su garantía. En cada tabla se indican datos similares.</w:t>
+      </w:r>
+    </w:p>
+    <w:p/>
+    <w:p>
+      <w:r>
+        <w:rPr>
+          <w:noProof/>
+          <w:lang w:eastAsia="es-ES"/>
+        </w:rPr>
+        <w:drawing>
+          <wp:inline distT="0" distB="0" distL="0" distR="0">
+            <wp:extent cx="5400035" cy="4733925"/>
+            <wp:effectExtent l="0" t="0" r="0" b="0"/>
+            <wp:docPr id="2" name="Imagen 2" descr="D:\Dani\Carrera\Cuarto\EGC\Capturas para los elementos de configuración\1.PNG"/>
+            <wp:cNvGraphicFramePr>
+              <a:graphicFrameLocks xmlns:a="http://schemas.openxmlformats.org/drawingml/2006/main" noChangeAspect="1"/>
+            </wp:cNvGraphicFramePr>
+            <a:graphic xmlns:a="http://schemas.openxmlformats.org/drawingml/2006/main">
+              <a:graphicData uri="http://schemas.openxmlformats.org/drawingml/2006/picture">
+                <pic:pic xmlns:pic="http://schemas.openxmlformats.org/drawingml/2006/picture">
+                  <pic:nvPicPr>
+                    <pic:cNvPr id="0" name="Picture 2" descr="D:\Dani\Carrera\Cuarto\EGC\Capturas para los elementos de configuración\1.PNG"/>
+                    <pic:cNvPicPr>
+                      <a:picLocks noChangeAspect="1" noChangeArrowheads="1"/>
+                    </pic:cNvPicPr>
+                  </pic:nvPicPr>
+                  <pic:blipFill>
+                    <a:blip r:embed="rId5">
+                      <a:extLst>
+                        <a:ext uri="{28A0092B-C50C-407E-A947-70E740481C1C}">
+                          <a14:useLocalDpi xmlns:a14="http://schemas.microsoft.com/office/drawing/2010/main" val="0"/>
+                        </a:ext>
+                      </a:extLst>
+                    </a:blip>
+                    <a:srcRect/>
+                    <a:stretch>
+                      <a:fillRect/>
+                    </a:stretch>
+                  </pic:blipFill>
+                  <pic:spPr bwMode="auto">
+                    <a:xfrm>
+                      <a:off x="0" y="0"/>
+                      <a:ext cx="5405713" cy="4738902"/>
+                    </a:xfrm>
+                    <a:prstGeom prst="rect">
+                      <a:avLst/>
+                    </a:prstGeom>
+                    <a:noFill/>
+                    <a:ln>
+                      <a:noFill/>
+                    </a:ln>
+                  </pic:spPr>
+                </pic:pic>
+              </a:graphicData>
+            </a:graphic>
+          </wp:inline>
+        </w:drawing>
+      </w:r>
+    </w:p>
+    <w:p>
+      <w:r>
+        <w:rPr>
+          <w:noProof/>
+          <w:lang w:eastAsia="es-ES"/>
+        </w:rPr>
+        <w:lastRenderedPageBreak/>
+        <w:drawing>
+          <wp:inline distT="0" distB="0" distL="0" distR="0">
+            <wp:extent cx="5400040" cy="5850513"/>
+            <wp:effectExtent l="0" t="0" r="0" b="0"/>
+            <wp:docPr id="3" name="Imagen 3" descr="D:\Dani\Carrera\Cuarto\EGC\Capturas para los elementos de configuración\2.PNG"/>
+            <wp:cNvGraphicFramePr>
+              <a:graphicFrameLocks xmlns:a="http://schemas.openxmlformats.org/drawingml/2006/main" noChangeAspect="1"/>
+            </wp:cNvGraphicFramePr>
+            <a:graphic xmlns:a="http://schemas.openxmlformats.org/drawingml/2006/main">
+              <a:graphicData uri="http://schemas.openxmlformats.org/drawingml/2006/picture">
+                <pic:pic xmlns:pic="http://schemas.openxmlformats.org/drawingml/2006/picture">
+                  <pic:nvPicPr>
+                    <pic:cNvPr id="0" name="Picture 3" descr="D:\Dani\Carrera\Cuarto\EGC\Capturas para los elementos de configuración\2.PNG"/>
+                    <pic:cNvPicPr>
+                      <a:picLocks noChangeAspect="1" noChangeArrowheads="1"/>
+                    </pic:cNvPicPr>
+                  </pic:nvPicPr>
+                  <pic:blipFill>
+                    <a:blip r:embed="rId6">
+                      <a:extLst>
+                        <a:ext uri="{28A0092B-C50C-407E-A947-70E740481C1C}">
+                          <a14:useLocalDpi xmlns:a14="http://schemas.microsoft.com/office/drawing/2010/main" val="0"/>
+                        </a:ext>
+                      </a:extLst>
+                    </a:blip>
+                    <a:srcRect/>
+                    <a:stretch>
+                      <a:fillRect/>
+                    </a:stretch>
+                  </pic:blipFill>
+                  <pic:spPr bwMode="auto">
+                    <a:xfrm>
+                      <a:off x="0" y="0"/>
+                      <a:ext cx="5400040" cy="5850513"/>
+                    </a:xfrm>
+                    <a:prstGeom prst="rect">
+                      <a:avLst/>
+                    </a:prstGeom>
+                    <a:noFill/>
+                    <a:ln>
+                      <a:noFill/>
+                    </a:ln>
+                  </pic:spPr>
+                </pic:pic>
+              </a:graphicData>
+            </a:graphic>
+          </wp:inline>
+        </w:drawing>
+      </w:r>
+    </w:p>
+    <w:p/>
+    <w:p>
+      <w:r>
+        <w:t>De esta manera podremos responder a distintas peticiones de mantenimiento a partir de la información contenida en este documento.</w:t>
       </w:r>
       <w:bookmarkStart w:id="0" w:name="_GoBack"/>
       <w:bookmarkEnd w:id="0"/>
     </w:p>
+    <w:p/>
+    <w:p/>
+    <w:p/>
     <w:sectPr>
       <w:pgSz w:w="11906" w:h="16838"/>
       <w:pgMar w:top="1417" w:right="1701" w:bottom="1417" w:left="1701" w:header="708" w:footer="708" w:gutter="0"/>
@@ -639,6 +865,119 @@
 <file path=word/numbering.xml><?xml version="1.0" encoding="utf-8"?>
 <w:numbering xmlns:wpc="http://schemas.microsoft.com/office/word/2010/wordprocessingCanvas" xmlns:mc="http://schemas.openxmlformats.org/markup-compatibility/2006" xmlns:o="urn:schemas-microsoft-com:office:office" xmlns:r="http://schemas.openxmlformats.org/officeDocument/2006/relationships" xmlns:m="http://schemas.openxmlformats.org/officeDocument/2006/math" xmlns:v="urn:schemas-microsoft-com:vml" xmlns:wp14="http://schemas.microsoft.com/office/word/2010/wordprocessingDrawing" xmlns:wp="http://schemas.openxmlformats.org/drawingml/2006/wordprocessingDrawing" xmlns:w10="urn:schemas-microsoft-com:office:word" xmlns:w="http://schemas.openxmlformats.org/wordprocessingml/2006/main" xmlns:w14="http://schemas.microsoft.com/office/word/2010/wordml" xmlns:w15="http://schemas.microsoft.com/office/word/2012/wordml" xmlns:wpg="http://schemas.microsoft.com/office/word/2010/wordprocessingGroup" xmlns:wpi="http://schemas.microsoft.com/office/word/2010/wordprocessingInk" xmlns:wne="http://schemas.microsoft.com/office/word/2006/wordml" xmlns:wps="http://schemas.microsoft.com/office/word/2010/wordprocessingShape" mc:Ignorable="w14 w15 wp14">
   <w:abstractNum w:abstractNumId="0" w15:restartNumberingAfterBreak="0">
+    <w:nsid w:val="09DD1E6D"/>
+    <w:multiLevelType w:val="hybridMultilevel"/>
+    <w:tmpl w:val="EA184928"/>
+    <w:lvl w:ilvl="0" w:tplc="0C0A0001">
+      <w:start w:val="1"/>
+      <w:numFmt w:val="bullet"/>
+      <w:lvlText w:val=""/>
+      <w:lvlJc w:val="left"/>
+      <w:pPr>
+        <w:ind w:left="1068" w:hanging="360"/>
+      </w:pPr>
+      <w:rPr>
+        <w:rFonts w:ascii="Symbol" w:hAnsi="Symbol" w:hint="default"/>
+      </w:rPr>
+    </w:lvl>
+    <w:lvl w:ilvl="1" w:tplc="0C0A0003" w:tentative="1">
+      <w:start w:val="1"/>
+      <w:numFmt w:val="bullet"/>
+      <w:lvlText w:val="o"/>
+      <w:lvlJc w:val="left"/>
+      <w:pPr>
+        <w:ind w:left="1788" w:hanging="360"/>
+      </w:pPr>
+      <w:rPr>
+        <w:rFonts w:ascii="Courier New" w:hAnsi="Courier New" w:cs="Courier New" w:hint="default"/>
+      </w:rPr>
+    </w:lvl>
+    <w:lvl w:ilvl="2" w:tplc="0C0A0005" w:tentative="1">
+      <w:start w:val="1"/>
+      <w:numFmt w:val="bullet"/>
+      <w:lvlText w:val=""/>
+      <w:lvlJc w:val="left"/>
+      <w:pPr>
+        <w:ind w:left="2508" w:hanging="360"/>
+      </w:pPr>
+      <w:rPr>
+        <w:rFonts w:ascii="Wingdings" w:hAnsi="Wingdings" w:hint="default"/>
+      </w:rPr>
+    </w:lvl>
+    <w:lvl w:ilvl="3" w:tplc="0C0A0001" w:tentative="1">
+      <w:start w:val="1"/>
+      <w:numFmt w:val="bullet"/>
+      <w:lvlText w:val=""/>
+      <w:lvlJc w:val="left"/>
+      <w:pPr>
+        <w:ind w:left="3228" w:hanging="360"/>
+      </w:pPr>
+      <w:rPr>
+        <w:rFonts w:ascii="Symbol" w:hAnsi="Symbol" w:hint="default"/>
+      </w:rPr>
+    </w:lvl>
+    <w:lvl w:ilvl="4" w:tplc="0C0A0003" w:tentative="1">
+      <w:start w:val="1"/>
+      <w:numFmt w:val="bullet"/>
+      <w:lvlText w:val="o"/>
+      <w:lvlJc w:val="left"/>
+      <w:pPr>
+        <w:ind w:left="3948" w:hanging="360"/>
+      </w:pPr>
+      <w:rPr>
+        <w:rFonts w:ascii="Courier New" w:hAnsi="Courier New" w:cs="Courier New" w:hint="default"/>
+      </w:rPr>
+    </w:lvl>
+    <w:lvl w:ilvl="5" w:tplc="0C0A0005" w:tentative="1">
+      <w:start w:val="1"/>
+      <w:numFmt w:val="bullet"/>
+      <w:lvlText w:val=""/>
+      <w:lvlJc w:val="left"/>
+      <w:pPr>
+        <w:ind w:left="4668" w:hanging="360"/>
+      </w:pPr>
+      <w:rPr>
+        <w:rFonts w:ascii="Wingdings" w:hAnsi="Wingdings" w:hint="default"/>
+      </w:rPr>
+    </w:lvl>
+    <w:lvl w:ilvl="6" w:tplc="0C0A0001" w:tentative="1">
+      <w:start w:val="1"/>
+      <w:numFmt w:val="bullet"/>
+      <w:lvlText w:val=""/>
+      <w:lvlJc w:val="left"/>
+      <w:pPr>
+        <w:ind w:left="5388" w:hanging="360"/>
+      </w:pPr>
+      <w:rPr>
+        <w:rFonts w:ascii="Symbol" w:hAnsi="Symbol" w:hint="default"/>
+      </w:rPr>
+    </w:lvl>
+    <w:lvl w:ilvl="7" w:tplc="0C0A0003" w:tentative="1">
+      <w:start w:val="1"/>
+      <w:numFmt w:val="bullet"/>
+      <w:lvlText w:val="o"/>
+      <w:lvlJc w:val="left"/>
+      <w:pPr>
+        <w:ind w:left="6108" w:hanging="360"/>
+      </w:pPr>
+      <w:rPr>
+        <w:rFonts w:ascii="Courier New" w:hAnsi="Courier New" w:cs="Courier New" w:hint="default"/>
+      </w:rPr>
+    </w:lvl>
+    <w:lvl w:ilvl="8" w:tplc="0C0A0005" w:tentative="1">
+      <w:start w:val="1"/>
+      <w:numFmt w:val="bullet"/>
+      <w:lvlText w:val=""/>
+      <w:lvlJc w:val="left"/>
+      <w:pPr>
+        <w:ind w:left="6828" w:hanging="360"/>
+      </w:pPr>
+      <w:rPr>
+        <w:rFonts w:ascii="Wingdings" w:hAnsi="Wingdings" w:hint="default"/>
+      </w:rPr>
+    </w:lvl>
+  </w:abstractNum>
+  <w:abstractNum w:abstractNumId="1" w15:restartNumberingAfterBreak="0">
     <w:nsid w:val="0E767A73"/>
     <w:multiLevelType w:val="hybridMultilevel"/>
     <w:tmpl w:val="DE40E5A4"/>
@@ -751,7 +1090,7 @@
       </w:rPr>
     </w:lvl>
   </w:abstractNum>
-  <w:abstractNum w:abstractNumId="1" w15:restartNumberingAfterBreak="0">
+  <w:abstractNum w:abstractNumId="2" w15:restartNumberingAfterBreak="0">
     <w:nsid w:val="20A63C48"/>
     <w:multiLevelType w:val="hybridMultilevel"/>
     <w:tmpl w:val="79FE65EA"/>
@@ -837,7 +1176,7 @@
       </w:pPr>
     </w:lvl>
   </w:abstractNum>
-  <w:abstractNum w:abstractNumId="2" w15:restartNumberingAfterBreak="0">
+  <w:abstractNum w:abstractNumId="3" w15:restartNumberingAfterBreak="0">
     <w:nsid w:val="3B822B47"/>
     <w:multiLevelType w:val="hybridMultilevel"/>
     <w:tmpl w:val="954602B2"/>
@@ -950,7 +1289,7 @@
       </w:rPr>
     </w:lvl>
   </w:abstractNum>
-  <w:abstractNum w:abstractNumId="3" w15:restartNumberingAfterBreak="0">
+  <w:abstractNum w:abstractNumId="4" w15:restartNumberingAfterBreak="0">
     <w:nsid w:val="6B9A3818"/>
     <w:multiLevelType w:val="hybridMultilevel"/>
     <w:tmpl w:val="79AC5A94"/>
@@ -1063,7 +1402,7 @@
       </w:rPr>
     </w:lvl>
   </w:abstractNum>
-  <w:abstractNum w:abstractNumId="4" w15:restartNumberingAfterBreak="0">
+  <w:abstractNum w:abstractNumId="5" w15:restartNumberingAfterBreak="0">
     <w:nsid w:val="767F38FE"/>
     <w:multiLevelType w:val="hybridMultilevel"/>
     <w:tmpl w:val="3F4241CE"/>
@@ -1177,7 +1516,7 @@
     </w:lvl>
   </w:abstractNum>
   <w:num w:numId="1">
-    <w:abstractNumId w:val="1"/>
+    <w:abstractNumId w:val="2"/>
     <w:lvlOverride w:ilvl="0">
       <w:startOverride w:val="1"/>
     </w:lvlOverride>
@@ -1207,19 +1546,22 @@
     </w:lvlOverride>
   </w:num>
   <w:num w:numId="2">
+    <w:abstractNumId w:val="2"/>
+  </w:num>
+  <w:num w:numId="3">
     <w:abstractNumId w:val="1"/>
   </w:num>
-  <w:num w:numId="3">
-    <w:abstractNumId w:val="0"/>
-  </w:num>
   <w:num w:numId="4">
-    <w:abstractNumId w:val="2"/>
+    <w:abstractNumId w:val="3"/>
   </w:num>
   <w:num w:numId="5">
-    <w:abstractNumId w:val="3"/>
+    <w:abstractNumId w:val="4"/>
   </w:num>
   <w:num w:numId="6">
-    <w:abstractNumId w:val="4"/>
+    <w:abstractNumId w:val="5"/>
+  </w:num>
+  <w:num w:numId="7">
+    <w:abstractNumId w:val="0"/>
   </w:num>
 </w:numbering>
 </file>

</xml_diff>